<commit_message>
Remove obs. sobre 4 critérios metodológicos para reprovar.
</commit_message>
<xml_diff>
--- a/_BCC/Consulta/Fichas/BCC_Projeto_FichaTCC1.docx
+++ b/_BCC/Consulta/Fichas/BCC_Projeto_FichaTCC1.docx
@@ -1,6 +1,6 @@
 
 <file path=word/document.xml><?xml version="1.0" encoding="utf-8"?>
-<w:document xmlns:wpc="http://schemas.microsoft.com/office/word/2010/wordprocessingCanvas" xmlns:cx="http://schemas.microsoft.com/office/drawing/2014/chartex" xmlns:cx1="http://schemas.microsoft.com/office/drawing/2015/9/8/chartex" xmlns:cx2="http://schemas.microsoft.com/office/drawing/2015/10/21/chartex" xmlns:cx3="http://schemas.microsoft.com/office/drawing/2016/5/9/chartex" xmlns:cx4="http://schemas.microsoft.com/office/drawing/2016/5/10/chartex" xmlns:cx5="http://schemas.microsoft.com/office/drawing/2016/5/11/chartex" xmlns:cx6="http://schemas.microsoft.com/office/drawing/2016/5/12/chartex" xmlns:cx7="http://schemas.microsoft.com/office/drawing/2016/5/13/chartex" xmlns:cx8="http://schemas.microsoft.com/office/drawing/2016/5/14/chartex" xmlns:mc="http://schemas.openxmlformats.org/markup-compatibility/2006" xmlns:aink="http://schemas.microsoft.com/office/drawing/2016/ink" xmlns:am3d="http://schemas.microsoft.com/office/drawing/2017/model3d" xmlns:o="urn:schemas-microsoft-com:office:office" xmlns:r="http://schemas.openxmlformats.org/officeDocument/2006/relationships" xmlns:m="http://schemas.openxmlformats.org/officeDocument/2006/math" xmlns:v="urn:schemas-microsoft-com:vml" xmlns:wp14="http://schemas.microsoft.com/office/word/2010/wordprocessingDrawing" xmlns:wp="http://schemas.openxmlformats.org/drawingml/2006/wordprocessingDrawing" xmlns:w10="urn:schemas-microsoft-com:office:word" xmlns:w="http://schemas.openxmlformats.org/wordprocessingml/2006/main" xmlns:w14="http://schemas.microsoft.com/office/word/2010/wordml" xmlns:w15="http://schemas.microsoft.com/office/word/2012/wordml" xmlns:w16cex="http://schemas.microsoft.com/office/word/2018/wordml/cex" xmlns:w16cid="http://schemas.microsoft.com/office/word/2016/wordml/cid" xmlns:w16="http://schemas.microsoft.com/office/word/2018/wordml" xmlns:w16sdtdh="http://schemas.microsoft.com/office/word/2020/wordml/sdtdatahash" xmlns:w16se="http://schemas.microsoft.com/office/word/2015/wordml/symex" xmlns:wpg="http://schemas.microsoft.com/office/word/2010/wordprocessingGroup" xmlns:wpi="http://schemas.microsoft.com/office/word/2010/wordprocessingInk" xmlns:wne="http://schemas.microsoft.com/office/word/2006/wordml" xmlns:wps="http://schemas.microsoft.com/office/word/2010/wordprocessingShape" mc:Ignorable="w14 w15 w16se w16cid w16 w16cex w16sdtdh wp14">
+<w:document xmlns:wpc="http://schemas.microsoft.com/office/word/2010/wordprocessingCanvas" xmlns:cx="http://schemas.microsoft.com/office/drawing/2014/chartex" xmlns:cx1="http://schemas.microsoft.com/office/drawing/2015/9/8/chartex" xmlns:cx2="http://schemas.microsoft.com/office/drawing/2015/10/21/chartex" xmlns:cx3="http://schemas.microsoft.com/office/drawing/2016/5/9/chartex" xmlns:cx4="http://schemas.microsoft.com/office/drawing/2016/5/10/chartex" xmlns:cx5="http://schemas.microsoft.com/office/drawing/2016/5/11/chartex" xmlns:cx6="http://schemas.microsoft.com/office/drawing/2016/5/12/chartex" xmlns:cx7="http://schemas.microsoft.com/office/drawing/2016/5/13/chartex" xmlns:cx8="http://schemas.microsoft.com/office/drawing/2016/5/14/chartex" xmlns:mc="http://schemas.openxmlformats.org/markup-compatibility/2006" xmlns:aink="http://schemas.microsoft.com/office/drawing/2016/ink" xmlns:am3d="http://schemas.microsoft.com/office/drawing/2017/model3d" xmlns:o="urn:schemas-microsoft-com:office:office" xmlns:oel="http://schemas.microsoft.com/office/2019/extlst" xmlns:r="http://schemas.openxmlformats.org/officeDocument/2006/relationships" xmlns:m="http://schemas.openxmlformats.org/officeDocument/2006/math" xmlns:v="urn:schemas-microsoft-com:vml" xmlns:wp14="http://schemas.microsoft.com/office/word/2010/wordprocessingDrawing" xmlns:wp="http://schemas.openxmlformats.org/drawingml/2006/wordprocessingDrawing" xmlns:w10="urn:schemas-microsoft-com:office:word" xmlns:w="http://schemas.openxmlformats.org/wordprocessingml/2006/main" xmlns:w14="http://schemas.microsoft.com/office/word/2010/wordml" xmlns:w15="http://schemas.microsoft.com/office/word/2012/wordml" xmlns:w16cex="http://schemas.microsoft.com/office/word/2018/wordml/cex" xmlns:w16cid="http://schemas.microsoft.com/office/word/2016/wordml/cid" xmlns:w16="http://schemas.microsoft.com/office/word/2018/wordml" xmlns:w16sdtdh="http://schemas.microsoft.com/office/word/2020/wordml/sdtdatahash" xmlns:w16se="http://schemas.microsoft.com/office/word/2015/wordml/symex" xmlns:wpg="http://schemas.microsoft.com/office/word/2010/wordprocessingGroup" xmlns:wpi="http://schemas.microsoft.com/office/word/2010/wordprocessingInk" xmlns:wne="http://schemas.microsoft.com/office/word/2006/wordml" xmlns:wps="http://schemas.microsoft.com/office/word/2010/wordprocessingShape" mc:Ignorable="w14 w15 w16se w16cid w16 w16cex w16sdtdh wp14">
   <w:body>
     <w:p>
       <w:pPr>
@@ -2338,11 +2338,19 @@
                 <w:sz w:val="18"/>
               </w:rPr>
             </w:pPr>
+            <w:proofErr w:type="gramStart"/>
             <w:r>
               <w:rPr>
                 <w:sz w:val="20"/>
               </w:rPr>
-              <w:t>(      ) APROVADO</w:t>
+              <w:t xml:space="preserve">(  </w:t>
+            </w:r>
+            <w:proofErr w:type="gramEnd"/>
+            <w:r>
+              <w:rPr>
+                <w:sz w:val="20"/>
+              </w:rPr>
+              <w:t xml:space="preserve">    ) APROVADO</w:t>
             </w:r>
           </w:p>
         </w:tc>
@@ -2367,11 +2375,19 @@
                 <w:sz w:val="20"/>
               </w:rPr>
             </w:pPr>
+            <w:proofErr w:type="gramStart"/>
             <w:r>
               <w:rPr>
                 <w:sz w:val="20"/>
               </w:rPr>
-              <w:t>(      ) REPROVADO</w:t>
+              <w:t xml:space="preserve">(  </w:t>
+            </w:r>
+            <w:proofErr w:type="gramEnd"/>
+            <w:r>
+              <w:rPr>
+                <w:sz w:val="20"/>
+              </w:rPr>
+              <w:t xml:space="preserve">    ) REPROVADO</w:t>
             </w:r>
           </w:p>
         </w:tc>
@@ -4511,63 +4527,30 @@
                 <w:bCs/>
                 <w:sz w:val="18"/>
               </w:rPr>
-              <w:t>ASPECTOS TÉCNICOS</w:t>
-            </w:r>
-            <w:r>
-              <w:rPr>
-                <w:sz w:val="18"/>
-              </w:rPr>
-              <w:t xml:space="preserve"> tiverem resposta ATENDE PARCIALMENTE; ou</w:t>
-            </w:r>
-          </w:p>
-          <w:p>
-            <w:pPr>
-              <w:keepNext w:val="0"/>
-              <w:keepLines w:val="0"/>
-              <w:numPr>
-                <w:ilvl w:val="0"/>
-                <w:numId w:val="15"/>
-              </w:numPr>
-              <w:ind w:left="357" w:hanging="357"/>
+              <w:t xml:space="preserve">ASPECTOS </w:t>
+            </w:r>
+            <w:r>
+              <w:rPr>
+                <w:sz w:val="18"/>
+              </w:rPr>
+              <w:t>tiverem resposta ATENDE PARCIALMENTE</w:t>
+            </w:r>
+            <w:r>
+              <w:rPr>
+                <w:sz w:val="18"/>
+              </w:rPr>
+              <w:t>.</w:t>
+            </w:r>
+          </w:p>
+          <w:p>
+            <w:pPr>
+              <w:keepNext w:val="0"/>
+              <w:keepLines w:val="0"/>
               <w:jc w:val="both"/>
               <w:rPr>
                 <w:sz w:val="18"/>
               </w:rPr>
             </w:pPr>
-            <w:r>
-              <w:rPr>
-                <w:sz w:val="18"/>
-              </w:rPr>
-              <w:t xml:space="preserve">pelo menos </w:t>
-            </w:r>
-            <w:r>
-              <w:rPr>
-                <w:b/>
-                <w:bCs/>
-                <w:sz w:val="18"/>
-              </w:rPr>
-              <w:t>4 (quatro)</w:t>
-            </w:r>
-            <w:r>
-              <w:rPr>
-                <w:sz w:val="18"/>
-              </w:rPr>
-              <w:t xml:space="preserve"> itens dos </w:t>
-            </w:r>
-            <w:r>
-              <w:rPr>
-                <w:b/>
-                <w:bCs/>
-                <w:sz w:val="18"/>
-              </w:rPr>
-              <w:t>ASPECTOS METODOLÓGICOS</w:t>
-            </w:r>
-            <w:r>
-              <w:rPr>
-                <w:sz w:val="18"/>
-              </w:rPr>
-              <w:t xml:space="preserve"> tiverem resposta ATENDE PARCIALMENTE.</w:t>
-            </w:r>
           </w:p>
         </w:tc>
       </w:tr>
@@ -4633,11 +4616,19 @@
                 <w:sz w:val="18"/>
               </w:rPr>
             </w:pPr>
+            <w:proofErr w:type="gramStart"/>
             <w:r>
               <w:rPr>
                 <w:sz w:val="20"/>
               </w:rPr>
-              <w:t>(      ) APROVADO</w:t>
+              <w:t xml:space="preserve">(  </w:t>
+            </w:r>
+            <w:proofErr w:type="gramEnd"/>
+            <w:r>
+              <w:rPr>
+                <w:sz w:val="20"/>
+              </w:rPr>
+              <w:t xml:space="preserve">    ) APROVADO</w:t>
             </w:r>
           </w:p>
         </w:tc>
@@ -4662,11 +4653,19 @@
                 <w:sz w:val="20"/>
               </w:rPr>
             </w:pPr>
+            <w:proofErr w:type="gramStart"/>
             <w:r>
               <w:rPr>
                 <w:sz w:val="20"/>
               </w:rPr>
-              <w:t>(      ) REPROVADO</w:t>
+              <w:t xml:space="preserve">(  </w:t>
+            </w:r>
+            <w:proofErr w:type="gramEnd"/>
+            <w:r>
+              <w:rPr>
+                <w:sz w:val="20"/>
+              </w:rPr>
+              <w:t xml:space="preserve">    ) REPROVADO</w:t>
             </w:r>
           </w:p>
         </w:tc>
@@ -4700,7 +4699,7 @@
 </file>
 
 <file path=word/endnotes.xml><?xml version="1.0" encoding="utf-8"?>
-<w:endnotes xmlns:wpc="http://schemas.microsoft.com/office/word/2010/wordprocessingCanvas" xmlns:cx="http://schemas.microsoft.com/office/drawing/2014/chartex" xmlns:cx1="http://schemas.microsoft.com/office/drawing/2015/9/8/chartex" xmlns:cx2="http://schemas.microsoft.com/office/drawing/2015/10/21/chartex" xmlns:cx3="http://schemas.microsoft.com/office/drawing/2016/5/9/chartex" xmlns:cx4="http://schemas.microsoft.com/office/drawing/2016/5/10/chartex" xmlns:cx5="http://schemas.microsoft.com/office/drawing/2016/5/11/chartex" xmlns:cx6="http://schemas.microsoft.com/office/drawing/2016/5/12/chartex" xmlns:cx7="http://schemas.microsoft.com/office/drawing/2016/5/13/chartex" xmlns:cx8="http://schemas.microsoft.com/office/drawing/2016/5/14/chartex" xmlns:mc="http://schemas.openxmlformats.org/markup-compatibility/2006" xmlns:aink="http://schemas.microsoft.com/office/drawing/2016/ink" xmlns:am3d="http://schemas.microsoft.com/office/drawing/2017/model3d" xmlns:o="urn:schemas-microsoft-com:office:office" xmlns:r="http://schemas.openxmlformats.org/officeDocument/2006/relationships" xmlns:m="http://schemas.openxmlformats.org/officeDocument/2006/math" xmlns:v="urn:schemas-microsoft-com:vml" xmlns:wp14="http://schemas.microsoft.com/office/word/2010/wordprocessingDrawing" xmlns:wp="http://schemas.openxmlformats.org/drawingml/2006/wordprocessingDrawing" xmlns:w10="urn:schemas-microsoft-com:office:word" xmlns:w="http://schemas.openxmlformats.org/wordprocessingml/2006/main" xmlns:w14="http://schemas.microsoft.com/office/word/2010/wordml" xmlns:w15="http://schemas.microsoft.com/office/word/2012/wordml" xmlns:w16cex="http://schemas.microsoft.com/office/word/2018/wordml/cex" xmlns:w16cid="http://schemas.microsoft.com/office/word/2016/wordml/cid" xmlns:w16="http://schemas.microsoft.com/office/word/2018/wordml" xmlns:w16sdtdh="http://schemas.microsoft.com/office/word/2020/wordml/sdtdatahash" xmlns:w16se="http://schemas.microsoft.com/office/word/2015/wordml/symex" xmlns:wpg="http://schemas.microsoft.com/office/word/2010/wordprocessingGroup" xmlns:wpi="http://schemas.microsoft.com/office/word/2010/wordprocessingInk" xmlns:wne="http://schemas.microsoft.com/office/word/2006/wordml" xmlns:wps="http://schemas.microsoft.com/office/word/2010/wordprocessingShape" mc:Ignorable="w14 w15 w16se w16cid w16 w16cex w16sdtdh wp14">
+<w:endnotes xmlns:wpc="http://schemas.microsoft.com/office/word/2010/wordprocessingCanvas" xmlns:cx="http://schemas.microsoft.com/office/drawing/2014/chartex" xmlns:cx1="http://schemas.microsoft.com/office/drawing/2015/9/8/chartex" xmlns:cx2="http://schemas.microsoft.com/office/drawing/2015/10/21/chartex" xmlns:cx3="http://schemas.microsoft.com/office/drawing/2016/5/9/chartex" xmlns:cx4="http://schemas.microsoft.com/office/drawing/2016/5/10/chartex" xmlns:cx5="http://schemas.microsoft.com/office/drawing/2016/5/11/chartex" xmlns:cx6="http://schemas.microsoft.com/office/drawing/2016/5/12/chartex" xmlns:cx7="http://schemas.microsoft.com/office/drawing/2016/5/13/chartex" xmlns:cx8="http://schemas.microsoft.com/office/drawing/2016/5/14/chartex" xmlns:mc="http://schemas.openxmlformats.org/markup-compatibility/2006" xmlns:aink="http://schemas.microsoft.com/office/drawing/2016/ink" xmlns:am3d="http://schemas.microsoft.com/office/drawing/2017/model3d" xmlns:o="urn:schemas-microsoft-com:office:office" xmlns:oel="http://schemas.microsoft.com/office/2019/extlst" xmlns:r="http://schemas.openxmlformats.org/officeDocument/2006/relationships" xmlns:m="http://schemas.openxmlformats.org/officeDocument/2006/math" xmlns:v="urn:schemas-microsoft-com:vml" xmlns:wp14="http://schemas.microsoft.com/office/word/2010/wordprocessingDrawing" xmlns:wp="http://schemas.openxmlformats.org/drawingml/2006/wordprocessingDrawing" xmlns:w10="urn:schemas-microsoft-com:office:word" xmlns:w="http://schemas.openxmlformats.org/wordprocessingml/2006/main" xmlns:w14="http://schemas.microsoft.com/office/word/2010/wordml" xmlns:w15="http://schemas.microsoft.com/office/word/2012/wordml" xmlns:w16cex="http://schemas.microsoft.com/office/word/2018/wordml/cex" xmlns:w16cid="http://schemas.microsoft.com/office/word/2016/wordml/cid" xmlns:w16="http://schemas.microsoft.com/office/word/2018/wordml" xmlns:w16sdtdh="http://schemas.microsoft.com/office/word/2020/wordml/sdtdatahash" xmlns:w16se="http://schemas.microsoft.com/office/word/2015/wordml/symex" xmlns:wpg="http://schemas.microsoft.com/office/word/2010/wordprocessingGroup" xmlns:wpi="http://schemas.microsoft.com/office/word/2010/wordprocessingInk" xmlns:wne="http://schemas.microsoft.com/office/word/2006/wordml" xmlns:wps="http://schemas.microsoft.com/office/word/2010/wordprocessingShape" mc:Ignorable="w14 w15 w16se w16cid w16 w16cex w16sdtdh wp14">
   <w:endnote w:type="separator" w:id="-1">
     <w:p>
       <w:r>
@@ -4719,7 +4718,7 @@
 </file>
 
 <file path=word/footnotes.xml><?xml version="1.0" encoding="utf-8"?>
-<w:footnotes xmlns:wpc="http://schemas.microsoft.com/office/word/2010/wordprocessingCanvas" xmlns:cx="http://schemas.microsoft.com/office/drawing/2014/chartex" xmlns:cx1="http://schemas.microsoft.com/office/drawing/2015/9/8/chartex" xmlns:cx2="http://schemas.microsoft.com/office/drawing/2015/10/21/chartex" xmlns:cx3="http://schemas.microsoft.com/office/drawing/2016/5/9/chartex" xmlns:cx4="http://schemas.microsoft.com/office/drawing/2016/5/10/chartex" xmlns:cx5="http://schemas.microsoft.com/office/drawing/2016/5/11/chartex" xmlns:cx6="http://schemas.microsoft.com/office/drawing/2016/5/12/chartex" xmlns:cx7="http://schemas.microsoft.com/office/drawing/2016/5/13/chartex" xmlns:cx8="http://schemas.microsoft.com/office/drawing/2016/5/14/chartex" xmlns:mc="http://schemas.openxmlformats.org/markup-compatibility/2006" xmlns:aink="http://schemas.microsoft.com/office/drawing/2016/ink" xmlns:am3d="http://schemas.microsoft.com/office/drawing/2017/model3d" xmlns:o="urn:schemas-microsoft-com:office:office" xmlns:r="http://schemas.openxmlformats.org/officeDocument/2006/relationships" xmlns:m="http://schemas.openxmlformats.org/officeDocument/2006/math" xmlns:v="urn:schemas-microsoft-com:vml" xmlns:wp14="http://schemas.microsoft.com/office/word/2010/wordprocessingDrawing" xmlns:wp="http://schemas.openxmlformats.org/drawingml/2006/wordprocessingDrawing" xmlns:w10="urn:schemas-microsoft-com:office:word" xmlns:w="http://schemas.openxmlformats.org/wordprocessingml/2006/main" xmlns:w14="http://schemas.microsoft.com/office/word/2010/wordml" xmlns:w15="http://schemas.microsoft.com/office/word/2012/wordml" xmlns:w16cex="http://schemas.microsoft.com/office/word/2018/wordml/cex" xmlns:w16cid="http://schemas.microsoft.com/office/word/2016/wordml/cid" xmlns:w16="http://schemas.microsoft.com/office/word/2018/wordml" xmlns:w16sdtdh="http://schemas.microsoft.com/office/word/2020/wordml/sdtdatahash" xmlns:w16se="http://schemas.microsoft.com/office/word/2015/wordml/symex" xmlns:wpg="http://schemas.microsoft.com/office/word/2010/wordprocessingGroup" xmlns:wpi="http://schemas.microsoft.com/office/word/2010/wordprocessingInk" xmlns:wne="http://schemas.microsoft.com/office/word/2006/wordml" xmlns:wps="http://schemas.microsoft.com/office/word/2010/wordprocessingShape" mc:Ignorable="w14 w15 w16se w16cid w16 w16cex w16sdtdh wp14">
+<w:footnotes xmlns:wpc="http://schemas.microsoft.com/office/word/2010/wordprocessingCanvas" xmlns:cx="http://schemas.microsoft.com/office/drawing/2014/chartex" xmlns:cx1="http://schemas.microsoft.com/office/drawing/2015/9/8/chartex" xmlns:cx2="http://schemas.microsoft.com/office/drawing/2015/10/21/chartex" xmlns:cx3="http://schemas.microsoft.com/office/drawing/2016/5/9/chartex" xmlns:cx4="http://schemas.microsoft.com/office/drawing/2016/5/10/chartex" xmlns:cx5="http://schemas.microsoft.com/office/drawing/2016/5/11/chartex" xmlns:cx6="http://schemas.microsoft.com/office/drawing/2016/5/12/chartex" xmlns:cx7="http://schemas.microsoft.com/office/drawing/2016/5/13/chartex" xmlns:cx8="http://schemas.microsoft.com/office/drawing/2016/5/14/chartex" xmlns:mc="http://schemas.openxmlformats.org/markup-compatibility/2006" xmlns:aink="http://schemas.microsoft.com/office/drawing/2016/ink" xmlns:am3d="http://schemas.microsoft.com/office/drawing/2017/model3d" xmlns:o="urn:schemas-microsoft-com:office:office" xmlns:oel="http://schemas.microsoft.com/office/2019/extlst" xmlns:r="http://schemas.openxmlformats.org/officeDocument/2006/relationships" xmlns:m="http://schemas.openxmlformats.org/officeDocument/2006/math" xmlns:v="urn:schemas-microsoft-com:vml" xmlns:wp14="http://schemas.microsoft.com/office/word/2010/wordprocessingDrawing" xmlns:wp="http://schemas.openxmlformats.org/drawingml/2006/wordprocessingDrawing" xmlns:w10="urn:schemas-microsoft-com:office:word" xmlns:w="http://schemas.openxmlformats.org/wordprocessingml/2006/main" xmlns:w14="http://schemas.microsoft.com/office/word/2010/wordml" xmlns:w15="http://schemas.microsoft.com/office/word/2012/wordml" xmlns:w16cex="http://schemas.microsoft.com/office/word/2018/wordml/cex" xmlns:w16cid="http://schemas.microsoft.com/office/word/2016/wordml/cid" xmlns:w16="http://schemas.microsoft.com/office/word/2018/wordml" xmlns:w16sdtdh="http://schemas.microsoft.com/office/word/2020/wordml/sdtdatahash" xmlns:w16se="http://schemas.microsoft.com/office/word/2015/wordml/symex" xmlns:wpg="http://schemas.microsoft.com/office/word/2010/wordprocessingGroup" xmlns:wpi="http://schemas.microsoft.com/office/word/2010/wordprocessingInk" xmlns:wne="http://schemas.microsoft.com/office/word/2006/wordml" xmlns:wps="http://schemas.microsoft.com/office/word/2010/wordprocessingShape" mc:Ignorable="w14 w15 w16se w16cid w16 w16cex w16sdtdh wp14">
   <w:footnote w:type="separator" w:id="-1">
     <w:p>
       <w:r>
@@ -4738,7 +4737,7 @@
 </file>
 
 <file path=word/header1.xml><?xml version="1.0" encoding="utf-8"?>
-<w:hdr xmlns:wpc="http://schemas.microsoft.com/office/word/2010/wordprocessingCanvas" xmlns:cx="http://schemas.microsoft.com/office/drawing/2014/chartex" xmlns:cx1="http://schemas.microsoft.com/office/drawing/2015/9/8/chartex" xmlns:cx2="http://schemas.microsoft.com/office/drawing/2015/10/21/chartex" xmlns:cx3="http://schemas.microsoft.com/office/drawing/2016/5/9/chartex" xmlns:cx4="http://schemas.microsoft.com/office/drawing/2016/5/10/chartex" xmlns:cx5="http://schemas.microsoft.com/office/drawing/2016/5/11/chartex" xmlns:cx6="http://schemas.microsoft.com/office/drawing/2016/5/12/chartex" xmlns:cx7="http://schemas.microsoft.com/office/drawing/2016/5/13/chartex" xmlns:cx8="http://schemas.microsoft.com/office/drawing/2016/5/14/chartex" xmlns:mc="http://schemas.openxmlformats.org/markup-compatibility/2006" xmlns:aink="http://schemas.microsoft.com/office/drawing/2016/ink" xmlns:am3d="http://schemas.microsoft.com/office/drawing/2017/model3d" xmlns:o="urn:schemas-microsoft-com:office:office" xmlns:r="http://schemas.openxmlformats.org/officeDocument/2006/relationships" xmlns:m="http://schemas.openxmlformats.org/officeDocument/2006/math" xmlns:v="urn:schemas-microsoft-com:vml" xmlns:wp14="http://schemas.microsoft.com/office/word/2010/wordprocessingDrawing" xmlns:wp="http://schemas.openxmlformats.org/drawingml/2006/wordprocessingDrawing" xmlns:w10="urn:schemas-microsoft-com:office:word" xmlns:w="http://schemas.openxmlformats.org/wordprocessingml/2006/main" xmlns:w14="http://schemas.microsoft.com/office/word/2010/wordml" xmlns:w15="http://schemas.microsoft.com/office/word/2012/wordml" xmlns:w16cex="http://schemas.microsoft.com/office/word/2018/wordml/cex" xmlns:w16cid="http://schemas.microsoft.com/office/word/2016/wordml/cid" xmlns:w16="http://schemas.microsoft.com/office/word/2018/wordml" xmlns:w16sdtdh="http://schemas.microsoft.com/office/word/2020/wordml/sdtdatahash" xmlns:w16se="http://schemas.microsoft.com/office/word/2015/wordml/symex" xmlns:wpg="http://schemas.microsoft.com/office/word/2010/wordprocessingGroup" xmlns:wpi="http://schemas.microsoft.com/office/word/2010/wordprocessingInk" xmlns:wne="http://schemas.microsoft.com/office/word/2006/wordml" xmlns:wps="http://schemas.microsoft.com/office/word/2010/wordprocessingShape" mc:Ignorable="w14 w15 w16se w16cid w16 w16cex w16sdtdh wp14">
+<w:hdr xmlns:wpc="http://schemas.microsoft.com/office/word/2010/wordprocessingCanvas" xmlns:cx="http://schemas.microsoft.com/office/drawing/2014/chartex" xmlns:cx1="http://schemas.microsoft.com/office/drawing/2015/9/8/chartex" xmlns:cx2="http://schemas.microsoft.com/office/drawing/2015/10/21/chartex" xmlns:cx3="http://schemas.microsoft.com/office/drawing/2016/5/9/chartex" xmlns:cx4="http://schemas.microsoft.com/office/drawing/2016/5/10/chartex" xmlns:cx5="http://schemas.microsoft.com/office/drawing/2016/5/11/chartex" xmlns:cx6="http://schemas.microsoft.com/office/drawing/2016/5/12/chartex" xmlns:cx7="http://schemas.microsoft.com/office/drawing/2016/5/13/chartex" xmlns:cx8="http://schemas.microsoft.com/office/drawing/2016/5/14/chartex" xmlns:mc="http://schemas.openxmlformats.org/markup-compatibility/2006" xmlns:aink="http://schemas.microsoft.com/office/drawing/2016/ink" xmlns:am3d="http://schemas.microsoft.com/office/drawing/2017/model3d" xmlns:o="urn:schemas-microsoft-com:office:office" xmlns:oel="http://schemas.microsoft.com/office/2019/extlst" xmlns:r="http://schemas.openxmlformats.org/officeDocument/2006/relationships" xmlns:m="http://schemas.openxmlformats.org/officeDocument/2006/math" xmlns:v="urn:schemas-microsoft-com:vml" xmlns:wp14="http://schemas.microsoft.com/office/word/2010/wordprocessingDrawing" xmlns:wp="http://schemas.openxmlformats.org/drawingml/2006/wordprocessingDrawing" xmlns:w10="urn:schemas-microsoft-com:office:word" xmlns:w="http://schemas.openxmlformats.org/wordprocessingml/2006/main" xmlns:w14="http://schemas.microsoft.com/office/word/2010/wordml" xmlns:w15="http://schemas.microsoft.com/office/word/2012/wordml" xmlns:w16cex="http://schemas.microsoft.com/office/word/2018/wordml/cex" xmlns:w16cid="http://schemas.microsoft.com/office/word/2016/wordml/cid" xmlns:w16="http://schemas.microsoft.com/office/word/2018/wordml" xmlns:w16sdtdh="http://schemas.microsoft.com/office/word/2020/wordml/sdtdatahash" xmlns:w16se="http://schemas.microsoft.com/office/word/2015/wordml/symex" xmlns:wpg="http://schemas.microsoft.com/office/word/2010/wordprocessingGroup" xmlns:wpi="http://schemas.microsoft.com/office/word/2010/wordprocessingInk" xmlns:wne="http://schemas.microsoft.com/office/word/2006/wordml" xmlns:wps="http://schemas.microsoft.com/office/word/2010/wordprocessingShape" mc:Ignorable="w14 w15 w16se w16cid w16 w16cex w16sdtdh wp14">
   <w:p>
     <w:pPr>
       <w:pStyle w:val="Cabealho"/>
@@ -4753,7 +4752,7 @@
 </file>
 
 <file path=word/header2.xml><?xml version="1.0" encoding="utf-8"?>
-<w:hdr xmlns:wpc="http://schemas.microsoft.com/office/word/2010/wordprocessingCanvas" xmlns:cx="http://schemas.microsoft.com/office/drawing/2014/chartex" xmlns:cx1="http://schemas.microsoft.com/office/drawing/2015/9/8/chartex" xmlns:cx2="http://schemas.microsoft.com/office/drawing/2015/10/21/chartex" xmlns:cx3="http://schemas.microsoft.com/office/drawing/2016/5/9/chartex" xmlns:cx4="http://schemas.microsoft.com/office/drawing/2016/5/10/chartex" xmlns:cx5="http://schemas.microsoft.com/office/drawing/2016/5/11/chartex" xmlns:cx6="http://schemas.microsoft.com/office/drawing/2016/5/12/chartex" xmlns:cx7="http://schemas.microsoft.com/office/drawing/2016/5/13/chartex" xmlns:cx8="http://schemas.microsoft.com/office/drawing/2016/5/14/chartex" xmlns:mc="http://schemas.openxmlformats.org/markup-compatibility/2006" xmlns:aink="http://schemas.microsoft.com/office/drawing/2016/ink" xmlns:am3d="http://schemas.microsoft.com/office/drawing/2017/model3d" xmlns:o="urn:schemas-microsoft-com:office:office" xmlns:r="http://schemas.openxmlformats.org/officeDocument/2006/relationships" xmlns:m="http://schemas.openxmlformats.org/officeDocument/2006/math" xmlns:v="urn:schemas-microsoft-com:vml" xmlns:wp14="http://schemas.microsoft.com/office/word/2010/wordprocessingDrawing" xmlns:wp="http://schemas.openxmlformats.org/drawingml/2006/wordprocessingDrawing" xmlns:w10="urn:schemas-microsoft-com:office:word" xmlns:w="http://schemas.openxmlformats.org/wordprocessingml/2006/main" xmlns:w14="http://schemas.microsoft.com/office/word/2010/wordml" xmlns:w15="http://schemas.microsoft.com/office/word/2012/wordml" xmlns:w16cex="http://schemas.microsoft.com/office/word/2018/wordml/cex" xmlns:w16cid="http://schemas.microsoft.com/office/word/2016/wordml/cid" xmlns:w16="http://schemas.microsoft.com/office/word/2018/wordml" xmlns:w16sdtdh="http://schemas.microsoft.com/office/word/2020/wordml/sdtdatahash" xmlns:w16se="http://schemas.microsoft.com/office/word/2015/wordml/symex" xmlns:wpg="http://schemas.microsoft.com/office/word/2010/wordprocessingGroup" xmlns:wpi="http://schemas.microsoft.com/office/word/2010/wordprocessingInk" xmlns:wne="http://schemas.microsoft.com/office/word/2006/wordml" xmlns:wps="http://schemas.microsoft.com/office/word/2010/wordprocessingShape" mc:Ignorable="w14 w15 w16se w16cid w16 w16cex w16sdtdh wp14">
+<w:hdr xmlns:wpc="http://schemas.microsoft.com/office/word/2010/wordprocessingCanvas" xmlns:cx="http://schemas.microsoft.com/office/drawing/2014/chartex" xmlns:cx1="http://schemas.microsoft.com/office/drawing/2015/9/8/chartex" xmlns:cx2="http://schemas.microsoft.com/office/drawing/2015/10/21/chartex" xmlns:cx3="http://schemas.microsoft.com/office/drawing/2016/5/9/chartex" xmlns:cx4="http://schemas.microsoft.com/office/drawing/2016/5/10/chartex" xmlns:cx5="http://schemas.microsoft.com/office/drawing/2016/5/11/chartex" xmlns:cx6="http://schemas.microsoft.com/office/drawing/2016/5/12/chartex" xmlns:cx7="http://schemas.microsoft.com/office/drawing/2016/5/13/chartex" xmlns:cx8="http://schemas.microsoft.com/office/drawing/2016/5/14/chartex" xmlns:mc="http://schemas.openxmlformats.org/markup-compatibility/2006" xmlns:aink="http://schemas.microsoft.com/office/drawing/2016/ink" xmlns:am3d="http://schemas.microsoft.com/office/drawing/2017/model3d" xmlns:o="urn:schemas-microsoft-com:office:office" xmlns:oel="http://schemas.microsoft.com/office/2019/extlst" xmlns:r="http://schemas.openxmlformats.org/officeDocument/2006/relationships" xmlns:m="http://schemas.openxmlformats.org/officeDocument/2006/math" xmlns:v="urn:schemas-microsoft-com:vml" xmlns:wp14="http://schemas.microsoft.com/office/word/2010/wordprocessingDrawing" xmlns:wp="http://schemas.openxmlformats.org/drawingml/2006/wordprocessingDrawing" xmlns:w10="urn:schemas-microsoft-com:office:word" xmlns:w="http://schemas.openxmlformats.org/wordprocessingml/2006/main" xmlns:w14="http://schemas.microsoft.com/office/word/2010/wordml" xmlns:w15="http://schemas.microsoft.com/office/word/2012/wordml" xmlns:w16cex="http://schemas.microsoft.com/office/word/2018/wordml/cex" xmlns:w16cid="http://schemas.microsoft.com/office/word/2016/wordml/cid" xmlns:w16="http://schemas.microsoft.com/office/word/2018/wordml" xmlns:w16sdtdh="http://schemas.microsoft.com/office/word/2020/wordml/sdtdatahash" xmlns:w16se="http://schemas.microsoft.com/office/word/2015/wordml/symex" xmlns:wpg="http://schemas.microsoft.com/office/word/2010/wordprocessingGroup" xmlns:wpi="http://schemas.microsoft.com/office/word/2010/wordprocessingInk" xmlns:wne="http://schemas.microsoft.com/office/word/2006/wordml" xmlns:wps="http://schemas.microsoft.com/office/word/2010/wordprocessingShape" mc:Ignorable="w14 w15 w16se w16cid w16 w16cex w16sdtdh wp14">
   <w:tbl>
     <w:tblPr>
       <w:tblW w:w="0" w:type="auto"/>
@@ -4855,7 +4854,7 @@
 </file>
 
 <file path=word/numbering.xml><?xml version="1.0" encoding="utf-8"?>
-<w:numbering xmlns:wpc="http://schemas.microsoft.com/office/word/2010/wordprocessingCanvas" xmlns:cx="http://schemas.microsoft.com/office/drawing/2014/chartex" xmlns:cx1="http://schemas.microsoft.com/office/drawing/2015/9/8/chartex" xmlns:cx2="http://schemas.microsoft.com/office/drawing/2015/10/21/chartex" xmlns:cx3="http://schemas.microsoft.com/office/drawing/2016/5/9/chartex" xmlns:cx4="http://schemas.microsoft.com/office/drawing/2016/5/10/chartex" xmlns:cx5="http://schemas.microsoft.com/office/drawing/2016/5/11/chartex" xmlns:cx6="http://schemas.microsoft.com/office/drawing/2016/5/12/chartex" xmlns:cx7="http://schemas.microsoft.com/office/drawing/2016/5/13/chartex" xmlns:cx8="http://schemas.microsoft.com/office/drawing/2016/5/14/chartex" xmlns:mc="http://schemas.openxmlformats.org/markup-compatibility/2006" xmlns:aink="http://schemas.microsoft.com/office/drawing/2016/ink" xmlns:am3d="http://schemas.microsoft.com/office/drawing/2017/model3d" xmlns:o="urn:schemas-microsoft-com:office:office" xmlns:r="http://schemas.openxmlformats.org/officeDocument/2006/relationships" xmlns:m="http://schemas.openxmlformats.org/officeDocument/2006/math" xmlns:v="urn:schemas-microsoft-com:vml" xmlns:wp14="http://schemas.microsoft.com/office/word/2010/wordprocessingDrawing" xmlns:wp="http://schemas.openxmlformats.org/drawingml/2006/wordprocessingDrawing" xmlns:w10="urn:schemas-microsoft-com:office:word" xmlns:w="http://schemas.openxmlformats.org/wordprocessingml/2006/main" xmlns:w14="http://schemas.microsoft.com/office/word/2010/wordml" xmlns:w15="http://schemas.microsoft.com/office/word/2012/wordml" xmlns:w16cex="http://schemas.microsoft.com/office/word/2018/wordml/cex" xmlns:w16cid="http://schemas.microsoft.com/office/word/2016/wordml/cid" xmlns:w16="http://schemas.microsoft.com/office/word/2018/wordml" xmlns:w16sdtdh="http://schemas.microsoft.com/office/word/2020/wordml/sdtdatahash" xmlns:w16se="http://schemas.microsoft.com/office/word/2015/wordml/symex" xmlns:wpg="http://schemas.microsoft.com/office/word/2010/wordprocessingGroup" xmlns:wpi="http://schemas.microsoft.com/office/word/2010/wordprocessingInk" xmlns:wne="http://schemas.microsoft.com/office/word/2006/wordml" xmlns:wps="http://schemas.microsoft.com/office/word/2010/wordprocessingShape" mc:Ignorable="w14 w15 w16se w16cid w16 w16cex w16sdtdh wp14">
+<w:numbering xmlns:wpc="http://schemas.microsoft.com/office/word/2010/wordprocessingCanvas" xmlns:cx="http://schemas.microsoft.com/office/drawing/2014/chartex" xmlns:cx1="http://schemas.microsoft.com/office/drawing/2015/9/8/chartex" xmlns:cx2="http://schemas.microsoft.com/office/drawing/2015/10/21/chartex" xmlns:cx3="http://schemas.microsoft.com/office/drawing/2016/5/9/chartex" xmlns:cx4="http://schemas.microsoft.com/office/drawing/2016/5/10/chartex" xmlns:cx5="http://schemas.microsoft.com/office/drawing/2016/5/11/chartex" xmlns:cx6="http://schemas.microsoft.com/office/drawing/2016/5/12/chartex" xmlns:cx7="http://schemas.microsoft.com/office/drawing/2016/5/13/chartex" xmlns:cx8="http://schemas.microsoft.com/office/drawing/2016/5/14/chartex" xmlns:mc="http://schemas.openxmlformats.org/markup-compatibility/2006" xmlns:aink="http://schemas.microsoft.com/office/drawing/2016/ink" xmlns:am3d="http://schemas.microsoft.com/office/drawing/2017/model3d" xmlns:o="urn:schemas-microsoft-com:office:office" xmlns:oel="http://schemas.microsoft.com/office/2019/extlst" xmlns:r="http://schemas.openxmlformats.org/officeDocument/2006/relationships" xmlns:m="http://schemas.openxmlformats.org/officeDocument/2006/math" xmlns:v="urn:schemas-microsoft-com:vml" xmlns:wp14="http://schemas.microsoft.com/office/word/2010/wordprocessingDrawing" xmlns:wp="http://schemas.openxmlformats.org/drawingml/2006/wordprocessingDrawing" xmlns:w10="urn:schemas-microsoft-com:office:word" xmlns:w="http://schemas.openxmlformats.org/wordprocessingml/2006/main" xmlns:w14="http://schemas.microsoft.com/office/word/2010/wordml" xmlns:w15="http://schemas.microsoft.com/office/word/2012/wordml" xmlns:w16cex="http://schemas.microsoft.com/office/word/2018/wordml/cex" xmlns:w16cid="http://schemas.microsoft.com/office/word/2016/wordml/cid" xmlns:w16="http://schemas.microsoft.com/office/word/2018/wordml" xmlns:w16sdtdh="http://schemas.microsoft.com/office/word/2020/wordml/sdtdatahash" xmlns:w16se="http://schemas.microsoft.com/office/word/2015/wordml/symex" xmlns:wpg="http://schemas.microsoft.com/office/word/2010/wordprocessingGroup" xmlns:wpi="http://schemas.microsoft.com/office/word/2010/wordprocessingInk" xmlns:wne="http://schemas.microsoft.com/office/word/2006/wordml" xmlns:wps="http://schemas.microsoft.com/office/word/2010/wordprocessingShape" mc:Ignorable="w14 w15 w16se w16cid w16 w16cex w16sdtdh wp14">
   <w:abstractNum w:abstractNumId="0" w15:restartNumberingAfterBreak="0">
     <w:nsid w:val="FFFFFFFB"/>
     <w:multiLevelType w:val="multilevel"/>
@@ -5869,19 +5868,19 @@
       </w:rPr>
     </w:lvl>
   </w:abstractNum>
-  <w:num w:numId="1">
+  <w:num w:numId="1" w16cid:durableId="1443722536">
     <w:abstractNumId w:val="0"/>
   </w:num>
-  <w:num w:numId="2">
+  <w:num w:numId="2" w16cid:durableId="254556324">
     <w:abstractNumId w:val="2"/>
   </w:num>
-  <w:num w:numId="3">
+  <w:num w:numId="3" w16cid:durableId="617183918">
     <w:abstractNumId w:val="2"/>
   </w:num>
-  <w:num w:numId="4">
+  <w:num w:numId="4" w16cid:durableId="1202546969">
     <w:abstractNumId w:val="1"/>
   </w:num>
-  <w:num w:numId="5">
+  <w:num w:numId="5" w16cid:durableId="1898279400">
     <w:abstractNumId w:val="2"/>
     <w:lvlOverride w:ilvl="0">
       <w:startOverride w:val="1"/>
@@ -5911,7 +5910,7 @@
       <w:startOverride w:val="1"/>
     </w:lvlOverride>
   </w:num>
-  <w:num w:numId="6">
+  <w:num w:numId="6" w16cid:durableId="270281520">
     <w:abstractNumId w:val="2"/>
     <w:lvlOverride w:ilvl="0">
       <w:startOverride w:val="1"/>
@@ -5941,10 +5940,10 @@
       <w:startOverride w:val="1"/>
     </w:lvlOverride>
   </w:num>
-  <w:num w:numId="7">
+  <w:num w:numId="7" w16cid:durableId="760757486">
     <w:abstractNumId w:val="2"/>
   </w:num>
-  <w:num w:numId="8">
+  <w:num w:numId="8" w16cid:durableId="264775102">
     <w:abstractNumId w:val="2"/>
     <w:lvlOverride w:ilvl="0">
       <w:startOverride w:val="1"/>
@@ -5974,10 +5973,10 @@
       <w:startOverride w:val="1"/>
     </w:lvlOverride>
   </w:num>
-  <w:num w:numId="9">
+  <w:num w:numId="9" w16cid:durableId="1789080076">
     <w:abstractNumId w:val="6"/>
   </w:num>
-  <w:num w:numId="10">
+  <w:num w:numId="10" w16cid:durableId="37244269">
     <w:abstractNumId w:val="2"/>
     <w:lvlOverride w:ilvl="0">
       <w:startOverride w:val="1"/>
@@ -6007,16 +6006,16 @@
       <w:startOverride w:val="1"/>
     </w:lvlOverride>
   </w:num>
-  <w:num w:numId="11">
+  <w:num w:numId="11" w16cid:durableId="1987971053">
     <w:abstractNumId w:val="3"/>
   </w:num>
-  <w:num w:numId="12">
+  <w:num w:numId="12" w16cid:durableId="943004159">
     <w:abstractNumId w:val="5"/>
   </w:num>
-  <w:num w:numId="13">
+  <w:num w:numId="13" w16cid:durableId="1281304190">
     <w:abstractNumId w:val="5"/>
   </w:num>
-  <w:num w:numId="14">
+  <w:num w:numId="14" w16cid:durableId="187986134">
     <w:abstractNumId w:val="5"/>
     <w:lvlOverride w:ilvl="0">
       <w:startOverride w:val="1"/>
@@ -6046,10 +6045,10 @@
       <w:startOverride w:val="1"/>
     </w:lvlOverride>
   </w:num>
-  <w:num w:numId="15">
+  <w:num w:numId="15" w16cid:durableId="14040041">
     <w:abstractNumId w:val="7"/>
   </w:num>
-  <w:num w:numId="16">
+  <w:num w:numId="16" w16cid:durableId="1936206210">
     <w:abstractNumId w:val="5"/>
     <w:lvlOverride w:ilvl="0">
       <w:startOverride w:val="1"/>
@@ -6079,10 +6078,10 @@
       <w:startOverride w:val="1"/>
     </w:lvlOverride>
   </w:num>
-  <w:num w:numId="17">
+  <w:num w:numId="17" w16cid:durableId="166989514">
     <w:abstractNumId w:val="7"/>
   </w:num>
-  <w:num w:numId="18">
+  <w:num w:numId="18" w16cid:durableId="574584598">
     <w:abstractNumId w:val="5"/>
     <w:lvlOverride w:ilvl="0">
       <w:startOverride w:val="1"/>
@@ -6112,7 +6111,7 @@
       <w:startOverride w:val="1"/>
     </w:lvlOverride>
   </w:num>
-  <w:num w:numId="19">
+  <w:num w:numId="19" w16cid:durableId="226577370">
     <w:abstractNumId w:val="5"/>
     <w:lvlOverride w:ilvl="0">
       <w:startOverride w:val="1"/>
@@ -6142,10 +6141,10 @@
       <w:startOverride w:val="1"/>
     </w:lvlOverride>
   </w:num>
-  <w:num w:numId="20">
+  <w:num w:numId="20" w16cid:durableId="232786366">
     <w:abstractNumId w:val="4"/>
   </w:num>
-  <w:num w:numId="21">
+  <w:num w:numId="21" w16cid:durableId="949580702">
     <w:abstractNumId w:val="5"/>
     <w:lvlOverride w:ilvl="0">
       <w:startOverride w:val="1"/>
@@ -8563,58 +8562,15 @@
 </file>
 
 <file path=customXml/item1.xml><?xml version="1.0" encoding="utf-8"?>
-<p:properties xmlns:p="http://schemas.microsoft.com/office/2006/metadata/properties" xmlns:xsi="http://www.w3.org/2001/XMLSchema-instance" xmlns:pc="http://schemas.microsoft.com/office/infopath/2007/PartnerControls">
-  <documentManagement>
-    <Has_Teacher_Only_SectionGroup xmlns="f8440490-6d1a-488a-8abf-48b89d0123a0" xsi:nil="true"/>
-    <NotebookType xmlns="f8440490-6d1a-488a-8abf-48b89d0123a0" xsi:nil="true"/>
-    <DefaultSectionNames xmlns="f8440490-6d1a-488a-8abf-48b89d0123a0" xsi:nil="true"/>
-    <Self_Registration_Enabled xmlns="f8440490-6d1a-488a-8abf-48b89d0123a0" xsi:nil="true"/>
-    <FolderType xmlns="f8440490-6d1a-488a-8abf-48b89d0123a0" xsi:nil="true"/>
-    <AppVersion xmlns="f8440490-6d1a-488a-8abf-48b89d0123a0" xsi:nil="true"/>
-    <TeamsChannelId xmlns="f8440490-6d1a-488a-8abf-48b89d0123a0" xsi:nil="true"/>
-    <IsNotebookLocked xmlns="f8440490-6d1a-488a-8abf-48b89d0123a0" xsi:nil="true"/>
-    <Students xmlns="f8440490-6d1a-488a-8abf-48b89d0123a0">
-      <UserInfo>
-        <DisplayName/>
-        <AccountId xsi:nil="true"/>
-        <AccountType/>
-      </UserInfo>
-    </Students>
-    <Templates xmlns="f8440490-6d1a-488a-8abf-48b89d0123a0" xsi:nil="true"/>
-    <CultureName xmlns="f8440490-6d1a-488a-8abf-48b89d0123a0" xsi:nil="true"/>
-    <Invited_Students xmlns="f8440490-6d1a-488a-8abf-48b89d0123a0" xsi:nil="true"/>
-    <Owner xmlns="f8440490-6d1a-488a-8abf-48b89d0123a0">
-      <UserInfo>
-        <DisplayName/>
-        <AccountId xsi:nil="true"/>
-        <AccountType/>
-      </UserInfo>
-    </Owner>
-    <Teachers xmlns="f8440490-6d1a-488a-8abf-48b89d0123a0">
-      <UserInfo>
-        <DisplayName/>
-        <AccountId xsi:nil="true"/>
-        <AccountType/>
-      </UserInfo>
-    </Teachers>
-    <Student_Groups xmlns="f8440490-6d1a-488a-8abf-48b89d0123a0">
-      <UserInfo>
-        <DisplayName/>
-        <AccountId xsi:nil="true"/>
-        <AccountType/>
-      </UserInfo>
-    </Student_Groups>
-    <Invited_Teachers xmlns="f8440490-6d1a-488a-8abf-48b89d0123a0" xsi:nil="true"/>
-    <Is_Collaboration_Space_Locked xmlns="f8440490-6d1a-488a-8abf-48b89d0123a0" xsi:nil="true"/>
-  </documentManagement>
-</p:properties>
+<?mso-contentType ?>
+<FormTemplates xmlns="http://schemas.microsoft.com/sharepoint/v3/contenttype/forms">
+  <Display>DocumentLibraryForm</Display>
+  <Edit>DocumentLibraryForm</Edit>
+  <New>DocumentLibraryForm</New>
+</FormTemplates>
 </file>
 
 <file path=customXml/item2.xml><?xml version="1.0" encoding="utf-8"?>
-<b:Sources xmlns:b="http://schemas.openxmlformats.org/officeDocument/2006/bibliography" xmlns="http://schemas.openxmlformats.org/officeDocument/2006/bibliography" SelectedStyle="" StyleName=""/>
-</file>
-
-<file path=customXml/item3.xml><?xml version="1.0" encoding="utf-8"?>
 <ct:contentTypeSchema xmlns:ct="http://schemas.microsoft.com/office/2006/metadata/contentType" xmlns:ma="http://schemas.microsoft.com/office/2006/metadata/properties/metaAttributes" ct:_="" ma:_="" ma:contentTypeName="Documento" ma:contentTypeID="0x010100F13453D0801D5E45B1745A09551F1C32" ma:contentTypeVersion="28" ma:contentTypeDescription="Crie um novo documento." ma:contentTypeScope="" ma:versionID="fa9ef3803bb4ef638f344296fd7d9170">
   <xsd:schema xmlns:xsd="http://www.w3.org/2001/XMLSchema" xmlns:xs="http://www.w3.org/2001/XMLSchema" xmlns:p="http://schemas.microsoft.com/office/2006/metadata/properties" xmlns:ns3="f8440490-6d1a-488a-8abf-48b89d0123a0" xmlns:ns4="22206413-f776-4b11-bcb2-0b935dc83731" targetNamespace="http://schemas.microsoft.com/office/2006/metadata/properties" ma:root="true" ma:fieldsID="5a7e583b53460e8ff4480ccd12c418cb" ns3:_="" ns4:_="">
     <xsd:import namespace="f8440490-6d1a-488a-8abf-48b89d0123a0"/>
@@ -8989,34 +8945,67 @@
 </ct:contentTypeSchema>
 </file>
 
+<file path=customXml/item3.xml><?xml version="1.0" encoding="utf-8"?>
+<b:Sources xmlns:b="http://schemas.openxmlformats.org/officeDocument/2006/bibliography" xmlns="http://schemas.openxmlformats.org/officeDocument/2006/bibliography" SelectedStyle="" StyleName=""/>
+</file>
+
 <file path=customXml/item4.xml><?xml version="1.0" encoding="utf-8"?>
-<?mso-contentType ?>
-<FormTemplates xmlns="http://schemas.microsoft.com/sharepoint/v3/contenttype/forms">
-  <Display>DocumentLibraryForm</Display>
-  <Edit>DocumentLibraryForm</Edit>
-  <New>DocumentLibraryForm</New>
-</FormTemplates>
+<p:properties xmlns:p="http://schemas.microsoft.com/office/2006/metadata/properties" xmlns:xsi="http://www.w3.org/2001/XMLSchema-instance" xmlns:pc="http://schemas.microsoft.com/office/infopath/2007/PartnerControls">
+  <documentManagement>
+    <Has_Teacher_Only_SectionGroup xmlns="f8440490-6d1a-488a-8abf-48b89d0123a0" xsi:nil="true"/>
+    <NotebookType xmlns="f8440490-6d1a-488a-8abf-48b89d0123a0" xsi:nil="true"/>
+    <DefaultSectionNames xmlns="f8440490-6d1a-488a-8abf-48b89d0123a0" xsi:nil="true"/>
+    <Self_Registration_Enabled xmlns="f8440490-6d1a-488a-8abf-48b89d0123a0" xsi:nil="true"/>
+    <FolderType xmlns="f8440490-6d1a-488a-8abf-48b89d0123a0" xsi:nil="true"/>
+    <AppVersion xmlns="f8440490-6d1a-488a-8abf-48b89d0123a0" xsi:nil="true"/>
+    <TeamsChannelId xmlns="f8440490-6d1a-488a-8abf-48b89d0123a0" xsi:nil="true"/>
+    <IsNotebookLocked xmlns="f8440490-6d1a-488a-8abf-48b89d0123a0" xsi:nil="true"/>
+    <Students xmlns="f8440490-6d1a-488a-8abf-48b89d0123a0">
+      <UserInfo>
+        <DisplayName/>
+        <AccountId xsi:nil="true"/>
+        <AccountType/>
+      </UserInfo>
+    </Students>
+    <Templates xmlns="f8440490-6d1a-488a-8abf-48b89d0123a0" xsi:nil="true"/>
+    <CultureName xmlns="f8440490-6d1a-488a-8abf-48b89d0123a0" xsi:nil="true"/>
+    <Invited_Students xmlns="f8440490-6d1a-488a-8abf-48b89d0123a0" xsi:nil="true"/>
+    <Owner xmlns="f8440490-6d1a-488a-8abf-48b89d0123a0">
+      <UserInfo>
+        <DisplayName/>
+        <AccountId xsi:nil="true"/>
+        <AccountType/>
+      </UserInfo>
+    </Owner>
+    <Teachers xmlns="f8440490-6d1a-488a-8abf-48b89d0123a0">
+      <UserInfo>
+        <DisplayName/>
+        <AccountId xsi:nil="true"/>
+        <AccountType/>
+      </UserInfo>
+    </Teachers>
+    <Student_Groups xmlns="f8440490-6d1a-488a-8abf-48b89d0123a0">
+      <UserInfo>
+        <DisplayName/>
+        <AccountId xsi:nil="true"/>
+        <AccountType/>
+      </UserInfo>
+    </Student_Groups>
+    <Invited_Teachers xmlns="f8440490-6d1a-488a-8abf-48b89d0123a0" xsi:nil="true"/>
+    <Is_Collaboration_Space_Locked xmlns="f8440490-6d1a-488a-8abf-48b89d0123a0" xsi:nil="true"/>
+  </documentManagement>
+</p:properties>
 </file>
 
 <file path=customXml/itemProps1.xml><?xml version="1.0" encoding="utf-8"?>
-<ds:datastoreItem xmlns:ds="http://schemas.openxmlformats.org/officeDocument/2006/customXml" ds:itemID="{41853661-3F52-45C5-AABD-8FFE43AA909F}">
+<ds:datastoreItem xmlns:ds="http://schemas.openxmlformats.org/officeDocument/2006/customXml" ds:itemID="{7B1E6EB0-B3F5-485A-9397-E673FC4F5C49}">
   <ds:schemaRefs>
-    <ds:schemaRef ds:uri="http://schemas.microsoft.com/office/2006/metadata/properties"/>
-    <ds:schemaRef ds:uri="http://schemas.microsoft.com/office/infopath/2007/PartnerControls"/>
-    <ds:schemaRef ds:uri="f8440490-6d1a-488a-8abf-48b89d0123a0"/>
+    <ds:schemaRef ds:uri="http://schemas.microsoft.com/sharepoint/v3/contenttype/forms"/>
   </ds:schemaRefs>
 </ds:datastoreItem>
 </file>
 
 <file path=customXml/itemProps2.xml><?xml version="1.0" encoding="utf-8"?>
-<ds:datastoreItem xmlns:ds="http://schemas.openxmlformats.org/officeDocument/2006/customXml" ds:itemID="{90E28FDA-35C6-4FCD-88ED-F93C837A14A5}">
-  <ds:schemaRefs>
-    <ds:schemaRef ds:uri="http://schemas.openxmlformats.org/officeDocument/2006/bibliography"/>
-  </ds:schemaRefs>
-</ds:datastoreItem>
-</file>
-
-<file path=customXml/itemProps3.xml><?xml version="1.0" encoding="utf-8"?>
 <ds:datastoreItem xmlns:ds="http://schemas.openxmlformats.org/officeDocument/2006/customXml" ds:itemID="{ECA86F05-1AFD-4D7D-A2B0-46D80603D700}">
   <ds:schemaRefs>
     <ds:schemaRef ds:uri="http://schemas.microsoft.com/office/2006/metadata/contentType"/>
@@ -9035,10 +9024,20 @@
 </ds:datastoreItem>
 </file>
 
+<file path=customXml/itemProps3.xml><?xml version="1.0" encoding="utf-8"?>
+<ds:datastoreItem xmlns:ds="http://schemas.openxmlformats.org/officeDocument/2006/customXml" ds:itemID="{90E28FDA-35C6-4FCD-88ED-F93C837A14A5}">
+  <ds:schemaRefs>
+    <ds:schemaRef ds:uri="http://schemas.openxmlformats.org/officeDocument/2006/bibliography"/>
+  </ds:schemaRefs>
+</ds:datastoreItem>
+</file>
+
 <file path=customXml/itemProps4.xml><?xml version="1.0" encoding="utf-8"?>
-<ds:datastoreItem xmlns:ds="http://schemas.openxmlformats.org/officeDocument/2006/customXml" ds:itemID="{7B1E6EB0-B3F5-485A-9397-E673FC4F5C49}">
+<ds:datastoreItem xmlns:ds="http://schemas.openxmlformats.org/officeDocument/2006/customXml" ds:itemID="{41853661-3F52-45C5-AABD-8FFE43AA909F}">
   <ds:schemaRefs>
-    <ds:schemaRef ds:uri="http://schemas.microsoft.com/sharepoint/v3/contenttype/forms"/>
+    <ds:schemaRef ds:uri="http://schemas.microsoft.com/office/2006/metadata/properties"/>
+    <ds:schemaRef ds:uri="http://schemas.microsoft.com/office/infopath/2007/PartnerControls"/>
+    <ds:schemaRef ds:uri="f8440490-6d1a-488a-8abf-48b89d0123a0"/>
   </ds:schemaRefs>
 </ds:datastoreItem>
 </file>
</xml_diff>